<commit_message>
Added code for Windows Installer
hg-changeset: bca82f338bfaea553afc84721f366223e80ad001
hg-branch: new_framework
</commit_message>
<xml_diff>
--- a/installer/Windows/BuildInformation_Windows MSI_Installer.docx
+++ b/installer/Windows/BuildInformation_Windows MSI_Installer.docx
@@ -92,6 +92,36 @@
     </w:p>
     <w:p>
       <w:pPr>
+        <w:numPr>
+          <w:ilvl w:val="0"/>
+          <w:numId w:val="3"/>
+        </w:numPr>
+        <w:spacing w:before="0" w:after="200" w:line="276"/>
+        <w:ind w:right="0" w:left="1440" w:hanging="360"/>
+        <w:jc w:val="both"/>
+        <w:rPr>
+          <w:rFonts w:ascii="Times New Roman" w:hAnsi="Times New Roman" w:cs="Times New Roman" w:eastAsia="Times New Roman"/>
+          <w:color w:val="auto"/>
+          <w:spacing w:val="0"/>
+          <w:position w:val="0"/>
+          <w:sz w:val="24"/>
+          <w:shd w:fill="auto" w:val="clear"/>
+        </w:rPr>
+      </w:pPr>
+      <w:r>
+        <w:rPr>
+          <w:rFonts w:ascii="Times New Roman" w:hAnsi="Times New Roman" w:cs="Times New Roman" w:eastAsia="Times New Roman"/>
+          <w:color w:val="auto"/>
+          <w:spacing w:val="0"/>
+          <w:position w:val="0"/>
+          <w:sz w:val="24"/>
+          <w:shd w:fill="auto" w:val="clear"/>
+        </w:rPr>
+        <w:t xml:space="preserve">Jdk 8.</w:t>
+      </w:r>
+    </w:p>
+    <w:p>
+      <w:pPr>
         <w:spacing w:before="0" w:after="200" w:line="276"/>
         <w:ind w:right="0" w:left="1440" w:firstLine="0"/>
         <w:jc w:val="both"/>
@@ -578,7 +608,7 @@
           <w:sz w:val="24"/>
           <w:shd w:fill="auto" w:val="clear"/>
         </w:rPr>
-        <w:t xml:space="preserve">&lt;Path to WiX Toolset&gt;</w:t>
+        <w:t xml:space="preserve">&lt;Path to WiX Toolset\bin&gt;</w:t>
       </w:r>
     </w:p>
     <w:p>
@@ -636,7 +666,7 @@
           <w:sz w:val="24"/>
           <w:shd w:fill="auto" w:val="clear"/>
         </w:rPr>
-        <w:t xml:space="preserve">To build your code, just run the setup_make file. Options that are availalble while building this MSI package are: </w:t>
+        <w:t xml:space="preserve">To build your code, just run the setup_make(/Windows/WIX/) file. Options that are availalble while building this MSI package are: </w:t>
       </w:r>
     </w:p>
     <w:p>
@@ -714,7 +744,59 @@
           <w:sz w:val="24"/>
           <w:shd w:fill="auto" w:val="clear"/>
         </w:rPr>
-        <w:t xml:space="preserve">Example: setup_make.bat -v 3.5.1.0   -p  ..\</w:t>
+        <w:t xml:space="preserve">Examplle: setup_make.bat -v 3.5.1.0   -p  ..\</w:t>
+      </w:r>
+    </w:p>
+    <w:p>
+      <w:pPr>
+        <w:spacing w:before="0" w:after="200" w:line="276"/>
+        <w:ind w:right="0" w:left="720" w:firstLine="0"/>
+        <w:jc w:val="both"/>
+        <w:rPr>
+          <w:rFonts w:ascii="Times New Roman" w:hAnsi="Times New Roman" w:cs="Times New Roman" w:eastAsia="Times New Roman"/>
+          <w:color w:val="auto"/>
+          <w:spacing w:val="0"/>
+          <w:position w:val="0"/>
+          <w:sz w:val="24"/>
+          <w:shd w:fill="auto" w:val="clear"/>
+        </w:rPr>
+      </w:pPr>
+      <w:r>
+        <w:rPr>
+          <w:rFonts w:ascii="Times New Roman" w:hAnsi="Times New Roman" w:cs="Times New Roman" w:eastAsia="Times New Roman"/>
+          <w:color w:val="auto"/>
+          <w:spacing w:val="0"/>
+          <w:position w:val="0"/>
+          <w:sz w:val="24"/>
+          <w:shd w:fill="auto" w:val="clear"/>
+        </w:rPr>
+        <w:t xml:space="preserve">Once the build is successful it will create .msi file in /Windows/build folder.</w:t>
+      </w:r>
+    </w:p>
+    <w:p>
+      <w:pPr>
+        <w:spacing w:before="0" w:after="200" w:line="276"/>
+        <w:ind w:right="0" w:left="720" w:firstLine="0"/>
+        <w:jc w:val="both"/>
+        <w:rPr>
+          <w:rFonts w:ascii="Times New Roman" w:hAnsi="Times New Roman" w:cs="Times New Roman" w:eastAsia="Times New Roman"/>
+          <w:color w:val="auto"/>
+          <w:spacing w:val="0"/>
+          <w:position w:val="0"/>
+          <w:sz w:val="24"/>
+          <w:shd w:fill="auto" w:val="clear"/>
+        </w:rPr>
+      </w:pPr>
+      <w:r>
+        <w:rPr>
+          <w:rFonts w:ascii="Times New Roman" w:hAnsi="Times New Roman" w:cs="Times New Roman" w:eastAsia="Times New Roman"/>
+          <w:color w:val="auto"/>
+          <w:spacing w:val="0"/>
+          <w:position w:val="0"/>
+          <w:sz w:val="24"/>
+          <w:shd w:fill="auto" w:val="clear"/>
+        </w:rPr>
+        <w:t xml:space="preserve">Run this .msi file for installation.</w:t>
       </w:r>
     </w:p>
     <w:p>

</xml_diff>